<commit_message>
Implementando separacao de "clientes" (multi-tenant). Criamos uma classe de dominio para armazenar configuracoes especificas para cada cliente (que, para o operador, sao tratados como equipamentos). Alteramos os formularios para ler estas configuracoes.
</commit_message>
<xml_diff>
--- a/src/groovy/org/apoiasuas/bootstrap/template/Encaminhamento-Template.docx
+++ b/src/groovy/org/apoiasuas/bootstrap/template/Encaminhamento-Template.docx
@@ -2316,8 +2316,8 @@
         <w:tblLook w:val="04A0"/>
       </w:tblPr>
       <w:tblGrid>
-        <w:gridCol w:w="8505"/>
-        <w:gridCol w:w="1993"/>
+        <w:gridCol w:w="6864"/>
+        <w:gridCol w:w="3710"/>
       </w:tblGrid>
       <w:tr>
         <w:trPr>
@@ -2350,14 +2350,16 @@
                 <w:szCs w:val="14"/>
               </w:rPr>
             </w:pPr>
-            <w:r>
-              <w:rPr>
-                <w:b/>
-                <w:sz w:val="24"/>
-                <w:szCs w:val="14"/>
-              </w:rPr>
-              <w:t>CRAS HAVAÍ-VENTOSA</w:t>
-            </w:r>
+            <w:fldSimple w:instr=" MERGEFIELD  $!Avulso.nome_equipamento \* MERGEFORMAT ">
+              <w:r>
+                <w:rPr>
+                  <w:b/>
+                  <w:noProof/>
+                  <w:sz w:val="24"/>
+                </w:rPr>
+                <w:t>«$!Avulso.nome_equipamento»</w:t>
+              </w:r>
+            </w:fldSimple>
           </w:p>
         </w:tc>
       </w:tr>
@@ -2392,110 +2394,16 @@
                 <w:szCs w:val="14"/>
               </w:rPr>
             </w:pPr>
-            <w:r>
-              <w:rPr>
-                <w:b/>
-                <w:sz w:val="24"/>
-                <w:szCs w:val="14"/>
-              </w:rPr>
-              <w:t>R</w:t>
-            </w:r>
-            <w:r>
-              <w:rPr>
-                <w:b/>
-                <w:sz w:val="24"/>
-                <w:szCs w:val="14"/>
-              </w:rPr>
-              <w:t>. NICOLINA DE LIMA, 316, HAVAÍ</w:t>
-            </w:r>
-            <w:r>
-              <w:rPr>
-                <w:b/>
-                <w:sz w:val="24"/>
-                <w:szCs w:val="14"/>
-              </w:rPr>
-              <w:t xml:space="preserve"> </w:t>
-            </w:r>
-            <w:r>
-              <w:rPr>
-                <w:b/>
-                <w:sz w:val="24"/>
-                <w:szCs w:val="14"/>
-              </w:rPr>
-              <w:t>ou</w:t>
-            </w:r>
-            <w:r>
-              <w:rPr>
-                <w:b/>
-                <w:sz w:val="24"/>
-                <w:szCs w:val="14"/>
-              </w:rPr>
-              <w:t xml:space="preserve"> AV. COSTA DO MARFIM, 480, </w:t>
-            </w:r>
-            <w:r>
-              <w:rPr>
-                <w:b/>
-                <w:sz w:val="24"/>
-                <w:szCs w:val="14"/>
-              </w:rPr>
-              <w:t xml:space="preserve">HAVAÍ </w:t>
-            </w:r>
-            <w:r>
-              <w:rPr>
-                <w:b/>
-                <w:sz w:val="24"/>
-                <w:szCs w:val="14"/>
-              </w:rPr>
-              <w:t>–</w:t>
-            </w:r>
-            <w:r>
-              <w:rPr>
-                <w:b/>
-                <w:sz w:val="24"/>
-                <w:szCs w:val="14"/>
-              </w:rPr>
-              <w:t xml:space="preserve"> </w:t>
-            </w:r>
-            <w:r>
-              <w:rPr>
-                <w:b/>
-                <w:sz w:val="24"/>
-                <w:szCs w:val="14"/>
-              </w:rPr>
-              <w:t>B</w:t>
-            </w:r>
-            <w:r>
-              <w:rPr>
-                <w:b/>
-                <w:sz w:val="24"/>
-                <w:szCs w:val="14"/>
-              </w:rPr>
-              <w:t xml:space="preserve">ELO </w:t>
-            </w:r>
-            <w:r>
-              <w:rPr>
-                <w:b/>
-                <w:sz w:val="24"/>
-                <w:szCs w:val="14"/>
-              </w:rPr>
-              <w:t>H</w:t>
-            </w:r>
-            <w:r>
-              <w:rPr>
-                <w:b/>
-                <w:sz w:val="24"/>
-                <w:szCs w:val="14"/>
-              </w:rPr>
-              <w:t>ORIZONTE</w:t>
-            </w:r>
-            <w:r>
-              <w:rPr>
-                <w:b/>
-                <w:sz w:val="24"/>
-                <w:szCs w:val="14"/>
-              </w:rPr>
-              <w:t>/MG</w:t>
-            </w:r>
+            <w:fldSimple w:instr=" MERGEFIELD  $!Avulso.endereco_equipamento  \* MERGEFORMAT ">
+              <w:r>
+                <w:rPr>
+                  <w:b/>
+                  <w:noProof/>
+                  <w:sz w:val="24"/>
+                </w:rPr>
+                <w:t>«$!Avulso.endereco_equipamento»</w:t>
+              </w:r>
+            </w:fldSimple>
           </w:p>
         </w:tc>
       </w:tr>
@@ -2591,22 +2499,16 @@
                 <w:szCs w:val="14"/>
               </w:rPr>
             </w:pPr>
-            <w:r>
-              <w:rPr>
-                <w:b/>
-                <w:sz w:val="24"/>
-                <w:szCs w:val="14"/>
-              </w:rPr>
-              <w:t>3277-9972</w:t>
-            </w:r>
-            <w:r>
-              <w:rPr>
-                <w:b/>
-                <w:sz w:val="24"/>
-                <w:szCs w:val="14"/>
-              </w:rPr>
-              <w:t xml:space="preserve"> </w:t>
-            </w:r>
+            <w:fldSimple w:instr=" MERGEFIELD  $!Avulso.telefone_equipamento  \* MERGEFORMAT ">
+              <w:r>
+                <w:rPr>
+                  <w:b/>
+                  <w:noProof/>
+                  <w:sz w:val="24"/>
+                </w:rPr>
+                <w:t>«$!Avulso.telefone_equipamento»</w:t>
+              </w:r>
+            </w:fldSimple>
           </w:p>
         </w:tc>
       </w:tr>
@@ -3160,7 +3062,7 @@
 </file>
 
 <file path=customXml/itemProps1.xml><?xml version="1.0" encoding="utf-8"?>
-<ds:datastoreItem xmlns:ds="http://schemas.openxmlformats.org/officeDocument/2006/customXml" ds:itemID="{DEA98B70-D568-4FE1-B51D-CC15724D37EB}">
+<ds:datastoreItem xmlns:ds="http://schemas.openxmlformats.org/officeDocument/2006/customXml" ds:itemID="{1C2242FC-6C90-4CB9-B5B2-693970743863}">
   <ds:schemaRefs>
     <ds:schemaRef ds:uri="http://schemas.openxmlformats.org/officeDocument/2006/bibliography"/>
   </ds:schemaRefs>

</xml_diff>